<commit_message>
Refactor admin components; move SubmitRecipe to a new location, remove DeleteRecipe, and update imports
</commit_message>
<xml_diff>
--- a/Clients/web/IT354-PZ-DOCS-LukaStojic5355.docx
+++ b/Clients/web/IT354-PZ-DOCS-LukaStojic5355.docx
@@ -4829,26 +4829,16 @@
         </w:rPr>
         <w:t>Autentikacija je implementirana korišćenjem React konteksta `</w:t>
       </w:r>
-      <w:r>
-        <w:fldChar w:fldCharType="begin"/>
-      </w:r>
-      <w:r>
-        <w:instrText>HYPERLINK "https://github.com/stojic-luka/faks-projekat/tree/master/Clients/web/src/contexts/useAuth"</w:instrText>
-      </w:r>
-      <w:r>
-        <w:fldChar w:fldCharType="separate"/>
-      </w:r>
-      <w:r>
-        <w:rPr>
-          <w:rStyle w:val="Hyperlink"/>
-          <w:spacing w:val="-2"/>
-          <w:sz w:val="24"/>
-        </w:rPr>
-        <w:t>useAuth</w:t>
-      </w:r>
-      <w:r>
-        <w:fldChar w:fldCharType="end"/>
-      </w:r>
+      <w:hyperlink r:id="rId9" w:history="1">
+        <w:r>
+          <w:rPr>
+            <w:rStyle w:val="Hyperlink"/>
+            <w:spacing w:val="-2"/>
+            <w:sz w:val="24"/>
+          </w:rPr>
+          <w:t>useAuth</w:t>
+        </w:r>
+      </w:hyperlink>
       <w:r>
         <w:rPr>
           <w:spacing w:val="-2"/>
@@ -4856,26 +4846,16 @@
         </w:rPr>
         <w:t>`. Korisnici se prijavljuju putem `</w:t>
       </w:r>
-      <w:r>
-        <w:fldChar w:fldCharType="begin"/>
-      </w:r>
-      <w:r>
-        <w:instrText>HYPERLINK "https://github.com/stojic-luka/faks-projekat/blob/master/Clients/web/src/pages/signIn.tsx"</w:instrText>
-      </w:r>
-      <w:r>
-        <w:fldChar w:fldCharType="separate"/>
-      </w:r>
-      <w:r>
-        <w:rPr>
-          <w:rStyle w:val="Hyperlink"/>
-          <w:spacing w:val="-2"/>
-          <w:sz w:val="24"/>
-        </w:rPr>
-        <w:t>SignInPage</w:t>
-      </w:r>
-      <w:r>
-        <w:fldChar w:fldCharType="end"/>
-      </w:r>
+      <w:hyperlink r:id="rId10" w:history="1">
+        <w:r>
+          <w:rPr>
+            <w:rStyle w:val="Hyperlink"/>
+            <w:spacing w:val="-2"/>
+            <w:sz w:val="24"/>
+          </w:rPr>
+          <w:t>SignInPage</w:t>
+        </w:r>
+      </w:hyperlink>
       <w:r>
         <w:rPr>
           <w:spacing w:val="-2"/>
@@ -5032,7 +5012,7 @@
         </w:rPr>
         <w:t xml:space="preserve"> `</w:t>
       </w:r>
-      <w:hyperlink r:id="rId9" w:history="1">
+      <w:hyperlink r:id="rId11" w:history="1">
         <w:proofErr w:type="spellStart"/>
         <w:r>
           <w:rPr>
@@ -5131,7 +5111,7 @@
         </w:rPr>
         <w:t xml:space="preserve"> hook-a `</w:t>
       </w:r>
-      <w:hyperlink r:id="rId10" w:history="1">
+      <w:hyperlink r:id="rId12" w:history="1">
         <w:proofErr w:type="spellStart"/>
         <w:r>
           <w:rPr>
@@ -5278,7 +5258,7 @@
         </w:rPr>
         <w:t xml:space="preserve"> `</w:t>
       </w:r>
-      <w:hyperlink r:id="rId11" w:history="1">
+      <w:hyperlink r:id="rId13" w:history="1">
         <w:proofErr w:type="spellStart"/>
         <w:r>
           <w:rPr>
@@ -5434,7 +5414,7 @@
         </w:rPr>
         <w:t xml:space="preserve"> mogu da kreiraju ili ažuriraju recepte pomoću forme unutar komponente `</w:t>
       </w:r>
-      <w:hyperlink r:id="rId12" w:history="1">
+      <w:hyperlink r:id="rId14" w:history="1">
         <w:r>
           <w:rPr>
             <w:rStyle w:val="Hyperlink"/>
@@ -5473,7 +5453,7 @@
         </w:rPr>
         <w:t>odaci obrađuju i šalju ka backend-u koristeći hook `</w:t>
       </w:r>
-      <w:hyperlink r:id="rId13" w:history="1">
+      <w:hyperlink r:id="rId15" w:history="1">
         <w:r>
           <w:rPr>
             <w:rStyle w:val="Hyperlink"/>
@@ -5500,7 +5480,7 @@
         </w:rPr>
         <w:t>`</w:t>
       </w:r>
-      <w:hyperlink r:id="rId14" w:history="1">
+      <w:hyperlink r:id="rId16" w:history="1">
         <w:r>
           <w:rPr>
             <w:rStyle w:val="Hyperlink"/>
@@ -5527,7 +5507,7 @@
         </w:rPr>
         <w:t>odaci obrađuju i šalju ka backend-u koristeći hook `</w:t>
       </w:r>
-      <w:hyperlink r:id="rId15" w:history="1">
+      <w:hyperlink r:id="rId17" w:history="1">
         <w:r>
           <w:rPr>
             <w:rStyle w:val="Hyperlink"/>
@@ -6373,12 +6353,15 @@
         </w:rPr>
         <w:t>`</w:t>
       </w:r>
-      <w:r>
-        <w:rPr>
-          <w:sz w:val="24"/>
-        </w:rPr>
-        <w:t>recipeService.ts</w:t>
-      </w:r>
+      <w:hyperlink r:id="rId18" w:history="1">
+        <w:r>
+          <w:rPr>
+            <w:rStyle w:val="Hyperlink"/>
+            <w:sz w:val="24"/>
+          </w:rPr>
+          <w:t>recipeService.ts</w:t>
+        </w:r>
+      </w:hyperlink>
       <w:r>
         <w:rPr>
           <w:sz w:val="24"/>
@@ -6397,12 +6380,15 @@
         </w:rPr>
         <w:t>`</w:t>
       </w:r>
-      <w:r>
-        <w:rPr>
-          <w:sz w:val="24"/>
-        </w:rPr>
-        <w:t>RecipeController.java</w:t>
-      </w:r>
+      <w:hyperlink r:id="rId19" w:history="1">
+        <w:r>
+          <w:rPr>
+            <w:rStyle w:val="Hyperlink"/>
+            <w:sz w:val="24"/>
+          </w:rPr>
+          <w:t>RecipeController.java</w:t>
+        </w:r>
+      </w:hyperlink>
       <w:r>
         <w:rPr>
           <w:sz w:val="24"/>
@@ -6604,7 +6590,7 @@
                     <pic:cNvPicPr/>
                   </pic:nvPicPr>
                   <pic:blipFill>
-                    <a:blip r:embed="rId16"/>
+                    <a:blip r:embed="rId20"/>
                     <a:stretch>
                       <a:fillRect/>
                     </a:stretch>
@@ -6691,7 +6677,7 @@
                     <pic:cNvPicPr/>
                   </pic:nvPicPr>
                   <pic:blipFill>
-                    <a:blip r:embed="rId17"/>
+                    <a:blip r:embed="rId21"/>
                     <a:stretch>
                       <a:fillRect/>
                     </a:stretch>
@@ -6764,7 +6750,7 @@
                     <pic:cNvPicPr/>
                   </pic:nvPicPr>
                   <pic:blipFill>
-                    <a:blip r:embed="rId18"/>
+                    <a:blip r:embed="rId22"/>
                     <a:stretch>
                       <a:fillRect/>
                     </a:stretch>
@@ -6850,7 +6836,7 @@
                     <pic:cNvPicPr/>
                   </pic:nvPicPr>
                   <pic:blipFill>
-                    <a:blip r:embed="rId19"/>
+                    <a:blip r:embed="rId23"/>
                     <a:stretch>
                       <a:fillRect/>
                     </a:stretch>
@@ -6933,7 +6919,7 @@
                     <pic:cNvPicPr/>
                   </pic:nvPicPr>
                   <pic:blipFill>
-                    <a:blip r:embed="rId20"/>
+                    <a:blip r:embed="rId24"/>
                     <a:stretch>
                       <a:fillRect/>
                     </a:stretch>
@@ -7302,7 +7288,7 @@
         </w:rPr>
         <w:t>`</w:t>
       </w:r>
-      <w:hyperlink r:id="rId21" w:history="1">
+      <w:hyperlink r:id="rId25" w:history="1">
         <w:r>
           <w:rPr>
             <w:rStyle w:val="Hyperlink"/>
@@ -7353,7 +7339,7 @@
         </w:rPr>
         <w:t>`</w:t>
       </w:r>
-      <w:hyperlink r:id="rId22" w:history="1">
+      <w:hyperlink r:id="rId26" w:history="1">
         <w:r>
           <w:rPr>
             <w:rStyle w:val="Hyperlink"/>
@@ -7399,7 +7385,7 @@
         </w:rPr>
         <w:t>`</w:t>
       </w:r>
-      <w:hyperlink r:id="rId23" w:history="1">
+      <w:hyperlink r:id="rId27" w:history="1">
         <w:r>
           <w:rPr>
             <w:rStyle w:val="Hyperlink"/>
@@ -7569,7 +7555,7 @@
         </w:rPr>
         <w:t>`</w:t>
       </w:r>
-      <w:hyperlink r:id="rId24" w:history="1">
+      <w:hyperlink r:id="rId28" w:history="1">
         <w:r>
           <w:rPr>
             <w:rStyle w:val="Hyperlink"/>
@@ -7850,7 +7836,7 @@
           <w:sz w:val="24"/>
         </w:rPr>
       </w:pPr>
-      <w:hyperlink r:id="rId25" w:history="1">
+      <w:hyperlink r:id="rId29" w:history="1">
         <w:r>
           <w:rPr>
             <w:rStyle w:val="Hyperlink"/>

</xml_diff>